<commit_message>
Updates for Perkins season 2
</commit_message>
<xml_diff>
--- a/season_2.docx
+++ b/season_2.docx
@@ -52,11 +52,9 @@
       <w:r>
         <w:t xml:space="preserve">: Develop a “notes” program which will, when provided </w:t>
       </w:r>
-      <w:proofErr w:type="gramStart"/>
-      <w:r>
-        <w:t>a</w:t>
-      </w:r>
-      <w:proofErr w:type="gramEnd"/>
+      <w:r>
+        <w:t>an</w:t>
+      </w:r>
       <w:r>
         <w:t xml:space="preserve"> information file, and a search pattern of our choice, display the parts of the file containing that pattern.</w:t>
       </w:r>
@@ -71,13 +69,11 @@
     </w:p>
     <w:p>
       <w:r>
-        <w:t xml:space="preserve">We will begin by looking at an example program, data file, and patterns.  We plan </w:t>
-      </w:r>
-      <w:proofErr w:type="gramStart"/>
-      <w:r>
-        <w:t>to  proceed</w:t>
-      </w:r>
-      <w:proofErr w:type="gramEnd"/>
+        <w:t xml:space="preserve">We will begin by looking at an example program, data file, and patterns.  We </w:t>
+      </w:r>
+      <w:r>
+        <w:t>then proceed</w:t>
+      </w:r>
       <w:r>
         <w:t xml:space="preserve"> step-by-step, with a simple part of such a program, adding parts to create </w:t>
       </w:r>
@@ -94,7 +90,13 @@
     </w:p>
     <w:p>
       <w:r>
-        <w:t>We’ll stop along the way reviewing, adding, and examining programming and python concepts and tools.</w:t>
+        <w:t xml:space="preserve">We’ll </w:t>
+      </w:r>
+      <w:r>
+        <w:t>pause</w:t>
+      </w:r>
+      <w:r>
+        <w:t xml:space="preserve"> along the way reviewing, adding, and examining programming and python concepts and tools.</w:t>
       </w:r>
     </w:p>
     <w:p>
@@ -110,13 +112,22 @@
         <w:ind w:left="720"/>
       </w:pPr>
       <w:r>
-        <w:t xml:space="preserve">A central </w:t>
+        <w:t xml:space="preserve">A </w:t>
+      </w:r>
+      <w:r>
+        <w:t xml:space="preserve">file is a </w:t>
+      </w:r>
+      <w:r>
+        <w:t xml:space="preserve">central </w:t>
       </w:r>
       <w:r>
         <w:t>programming concept</w:t>
       </w:r>
       <w:r>
-        <w:t xml:space="preserve"> in our note book project is the file.  </w:t>
+        <w:t>, we’ll use</w:t>
+      </w:r>
+      <w:r>
+        <w:t xml:space="preserve"> in our note book project.  </w:t>
       </w:r>
     </w:p>
     <w:p>
@@ -127,7 +138,10 @@
         <w:t xml:space="preserve">File attributes – not all need apply </w:t>
       </w:r>
       <w:r>
-        <w:t>every time</w:t>
+        <w:t xml:space="preserve">every </w:t>
+      </w:r>
+      <w:r>
+        <w:t>use</w:t>
       </w:r>
     </w:p>
     <w:p>
@@ -194,7 +208,13 @@
     <w:p/>
     <w:p>
       <w:r>
-        <w:t>Working example of a notes program</w:t>
+        <w:t xml:space="preserve">Working </w:t>
+      </w:r>
+      <w:r>
+        <w:t xml:space="preserve">target </w:t>
+      </w:r>
+      <w:r>
+        <w:t>example of a notes program</w:t>
       </w:r>
       <w:r>
         <w:t xml:space="preserve">: </w:t>
@@ -254,7 +274,13 @@
         </w:numPr>
       </w:pPr>
       <w:r>
-        <w:t>Use us_states.txt as an example of a database that can be created from the Internet.</w:t>
+        <w:t xml:space="preserve">Use us_states.txt as an example of a database </w:t>
+      </w:r>
+      <w:r>
+        <w:t>which was</w:t>
+      </w:r>
+      <w:r>
+        <w:t xml:space="preserve"> created from the Internet.</w:t>
       </w:r>
     </w:p>
     <w:p>
@@ -297,11 +323,9 @@
       <w:pPr>
         <w:ind w:left="720"/>
       </w:pPr>
-      <w:proofErr w:type="spellStart"/>
       <w:r>
         <w:t>prasha</w:t>
       </w:r>
-      <w:proofErr w:type="spellEnd"/>
       <w:r>
         <w:tab/>
       </w:r>
@@ -338,12 +362,12 @@
     </w:p>
     <w:p>
       <w:r>
+        <w:lastRenderedPageBreak/>
         <w:t>Add a few more lines to my_notes.txt</w:t>
       </w:r>
     </w:p>
     <w:p>
       <w:r>
-        <w:lastRenderedPageBreak/>
         <w:t>Try different patterns</w:t>
       </w:r>
     </w:p>
@@ -386,6 +410,17 @@
       </w:r>
     </w:p>
     <w:p>
+      <w:r>
+        <w:t>File Names</w:t>
+      </w:r>
+    </w:p>
+    <w:p>
+      <w:r>
+        <w:t>To provide order to our iteration file names we’ll use a series of names such as my_notes_1.py, my_notes_2.py,,, my_notes_5_a.py, an such.  We may investigate a feature with a file name such as rex_patterns.py and, when satisfied, fold that code into a my_notes_x.py file.</w:t>
+      </w:r>
+    </w:p>
+    <w:p/>
+    <w:p>
       <w:pPr>
         <w:pStyle w:val="Heading2"/>
       </w:pPr>
@@ -416,11 +451,25 @@
       </w:r>
     </w:p>
     <w:p>
+      <w:pPr>
+        <w:pStyle w:val="ListParagraph"/>
+        <w:numPr>
+          <w:ilvl w:val="0"/>
+          <w:numId w:val="16"/>
+        </w:numPr>
+      </w:pPr>
       <w:r>
         <w:t>Computer file – name like the traditional file - a storage place</w:t>
       </w:r>
     </w:p>
     <w:p>
+      <w:pPr>
+        <w:pStyle w:val="ListParagraph"/>
+        <w:numPr>
+          <w:ilvl w:val="0"/>
+          <w:numId w:val="16"/>
+        </w:numPr>
+      </w:pPr>
       <w:r>
         <w:t>Often, just listing the contents is useful enough</w:t>
       </w:r>
@@ -429,6 +478,13 @@
       </w:r>
     </w:p>
     <w:p>
+      <w:pPr>
+        <w:pStyle w:val="ListParagraph"/>
+        <w:numPr>
+          <w:ilvl w:val="0"/>
+          <w:numId w:val="16"/>
+        </w:numPr>
+      </w:pPr>
       <w:r>
         <w:t>Program plan:</w:t>
       </w:r>
@@ -441,7 +497,7 @@
         <w:widowControl w:val="0"/>
         <w:numPr>
           <w:ilvl w:val="0"/>
-          <w:numId w:val="9"/>
+          <w:numId w:val="17"/>
         </w:numPr>
       </w:pPr>
       <w:r>
@@ -456,7 +512,7 @@
         <w:widowControl w:val="0"/>
         <w:numPr>
           <w:ilvl w:val="0"/>
-          <w:numId w:val="9"/>
+          <w:numId w:val="17"/>
         </w:numPr>
       </w:pPr>
       <w:r>
@@ -471,7 +527,7 @@
         <w:widowControl w:val="0"/>
         <w:numPr>
           <w:ilvl w:val="0"/>
-          <w:numId w:val="9"/>
+          <w:numId w:val="17"/>
         </w:numPr>
       </w:pPr>
       <w:r>
@@ -600,23 +656,7 @@
           <w:sz w:val="28"/>
           <w:szCs w:val="28"/>
         </w:rPr>
-        <w:t xml:space="preserve">ase insensitive – treat upper case and </w:t>
-      </w:r>
-      <w:proofErr w:type="gramStart"/>
-      <w:r>
-        <w:rPr>
-          <w:sz w:val="28"/>
-          <w:szCs w:val="28"/>
-        </w:rPr>
-        <w:t>lower case</w:t>
-      </w:r>
-      <w:proofErr w:type="gramEnd"/>
-      <w:r>
-        <w:rPr>
-          <w:sz w:val="28"/>
-          <w:szCs w:val="28"/>
-        </w:rPr>
-        <w:t xml:space="preserve"> letters the same</w:t>
+        <w:t>ase insensitive – treat upper case and lower case letters the same</w:t>
       </w:r>
     </w:p>
     <w:p>
@@ -688,15 +728,8 @@
         <w:ind w:left="360"/>
       </w:pPr>
       <w:r>
-        <w:t>Case sensitive (</w:t>
-      </w:r>
-      <w:proofErr w:type="gramStart"/>
-      <w:r>
-        <w:t>A !</w:t>
-      </w:r>
-      <w:proofErr w:type="gramEnd"/>
-      <w:r>
-        <w:t>= a) vs case insensitive (A == a)</w:t>
+        <w:lastRenderedPageBreak/>
+        <w:t>Case sensitive (A != a) vs case insensitive (A == a)</w:t>
       </w:r>
     </w:p>
     <w:p>
@@ -783,13 +816,8 @@
       <w:pPr>
         <w:ind w:left="720"/>
       </w:pPr>
-      <w:proofErr w:type="gramStart"/>
-      <w:r>
-        <w:t>Letters(</w:t>
-      </w:r>
-      <w:proofErr w:type="gramEnd"/>
-      <w:r>
-        <w:t xml:space="preserve">a-z, A-Z), digits(0-1), anything else that is not a “special” symbol, match </w:t>
+      <w:r>
+        <w:t xml:space="preserve">Letters(a-z, A-Z), digits(0-1), anything else that is not a “special” symbol, match </w:t>
       </w:r>
       <w:r>
         <w:t>them</w:t>
@@ -803,15 +831,7 @@
         <w:ind w:left="1440"/>
       </w:pPr>
       <w:r>
-        <w:t xml:space="preserve">“a” matches “a”, “ray” </w:t>
-      </w:r>
-      <w:proofErr w:type="gramStart"/>
-      <w:r>
-        <w:t>matches ”ray</w:t>
-      </w:r>
-      <w:proofErr w:type="gramEnd"/>
-      <w:r>
-        <w:t>” but not “Ray”</w:t>
+        <w:t>“a” matches “a”, “ray” matches ”ray” but not “Ray”</w:t>
       </w:r>
     </w:p>
     <w:p>
@@ -830,23 +850,7 @@
         <w:ind w:left="1440"/>
       </w:pPr>
       <w:r>
-        <w:t>(…) groups – “(</w:t>
-      </w:r>
-      <w:proofErr w:type="spellStart"/>
-      <w:r>
-        <w:t>abc</w:t>
-      </w:r>
-      <w:proofErr w:type="spellEnd"/>
-      <w:r>
-        <w:t>)” matches “</w:t>
-      </w:r>
-      <w:proofErr w:type="spellStart"/>
-      <w:r>
-        <w:t>abc</w:t>
-      </w:r>
-      <w:proofErr w:type="spellEnd"/>
-      <w:r>
-        <w:t>”</w:t>
+        <w:t>(…) groups – “(abc)” matches “abc”</w:t>
       </w:r>
     </w:p>
     <w:p>
@@ -878,23 +882,7 @@
         <w:ind w:left="2160"/>
       </w:pPr>
       <w:r>
-        <w:t>“a+” matches “a</w:t>
-      </w:r>
-      <w:proofErr w:type="gramStart"/>
-      <w:r>
-        <w:t>”,  “</w:t>
-      </w:r>
-      <w:proofErr w:type="gramEnd"/>
-      <w:r>
-        <w:t>aa”, “</w:t>
-      </w:r>
-      <w:proofErr w:type="spellStart"/>
-      <w:r>
-        <w:t>aaa</w:t>
-      </w:r>
-      <w:proofErr w:type="spellEnd"/>
-      <w:r>
-        <w:t>”</w:t>
+        <w:t>“a+” matches “a”,  “aa”, “aaa”</w:t>
       </w:r>
     </w:p>
     <w:p>
@@ -902,47 +890,7 @@
         <w:ind w:left="2160"/>
       </w:pPr>
       <w:r>
-        <w:t>“(</w:t>
-      </w:r>
-      <w:proofErr w:type="spellStart"/>
-      <w:r>
-        <w:t>abc</w:t>
-      </w:r>
-      <w:proofErr w:type="spellEnd"/>
-      <w:r>
-        <w:t>)+</w:t>
-      </w:r>
-      <w:proofErr w:type="gramStart"/>
-      <w:r>
-        <w:t>”  matches</w:t>
-      </w:r>
-      <w:proofErr w:type="gramEnd"/>
-      <w:r>
-        <w:t xml:space="preserve"> “</w:t>
-      </w:r>
-      <w:proofErr w:type="spellStart"/>
-      <w:r>
-        <w:t>abc</w:t>
-      </w:r>
-      <w:proofErr w:type="spellEnd"/>
-      <w:r>
-        <w:t>”, “</w:t>
-      </w:r>
-      <w:proofErr w:type="spellStart"/>
-      <w:r>
-        <w:t>abcabc</w:t>
-      </w:r>
-      <w:proofErr w:type="spellEnd"/>
-      <w:r>
-        <w:t>”, “</w:t>
-      </w:r>
-      <w:proofErr w:type="spellStart"/>
-      <w:r>
-        <w:t>abcabcabc</w:t>
-      </w:r>
-      <w:proofErr w:type="spellEnd"/>
-      <w:r>
-        <w:t>”</w:t>
+        <w:t>“(abc)+”  matches “abc”, “abcabc”, “abcabcabc”</w:t>
       </w:r>
     </w:p>
     <w:p>
@@ -992,31 +940,7 @@
         <w:ind w:left="2160"/>
       </w:pPr>
       <w:r>
-        <w:t>“</w:t>
-      </w:r>
-      <w:proofErr w:type="spellStart"/>
-      <w:r>
-        <w:t>ba</w:t>
-      </w:r>
-      <w:proofErr w:type="spellEnd"/>
-      <w:r>
-        <w:t>*” matches “b”, “</w:t>
-      </w:r>
-      <w:proofErr w:type="spellStart"/>
-      <w:r>
-        <w:t>ba</w:t>
-      </w:r>
-      <w:proofErr w:type="spellEnd"/>
-      <w:r>
-        <w:t>”, “baa”, “</w:t>
-      </w:r>
-      <w:proofErr w:type="spellStart"/>
-      <w:r>
-        <w:t>baaa</w:t>
-      </w:r>
-      <w:proofErr w:type="spellEnd"/>
-      <w:r>
-        <w:t>”</w:t>
+        <w:t>“ba*” matches “b”, “ba”, “baa”, “baaa”</w:t>
       </w:r>
     </w:p>
     <w:p>
@@ -1046,20 +970,7 @@
         <w:ind w:left="1440"/>
       </w:pPr>
       <w:r>
-        <w:t>\S matches NON “white space” any NON space, tab, newline such as “</w:t>
-      </w:r>
-      <w:proofErr w:type="spellStart"/>
-      <w:r>
-        <w:t>a”</w:t>
-      </w:r>
-      <w:proofErr w:type="gramStart"/>
-      <w:r>
-        <w:t>,”z</w:t>
-      </w:r>
-      <w:proofErr w:type="spellEnd"/>
-      <w:proofErr w:type="gramEnd"/>
-      <w:r>
-        <w:t>”…</w:t>
+        <w:t>\S matches NON “white space” any NON space, tab, newline such as “a”,”z”…</w:t>
       </w:r>
     </w:p>
     <w:p>
@@ -1083,20 +994,7 @@
         <w:ind w:left="1440"/>
       </w:pPr>
       <w:r>
-        <w:t xml:space="preserve">\D matches a NON-digit e.g. </w:t>
-      </w:r>
-      <w:proofErr w:type="spellStart"/>
-      <w:proofErr w:type="gramStart"/>
-      <w:r>
-        <w:t>a,b</w:t>
-      </w:r>
-      <w:proofErr w:type="gramEnd"/>
-      <w:r>
-        <w:t>,c</w:t>
-      </w:r>
-      <w:proofErr w:type="spellEnd"/>
-      <w:r>
-        <w:t>, space, tab</w:t>
+        <w:t>\D matches a NON-digit e.g. a,b,c, space, tab</w:t>
       </w:r>
     </w:p>
     <w:p>
@@ -1109,15 +1007,7 @@
         <w:ind w:left="1440"/>
       </w:pPr>
       <w:r>
-        <w:t>\w matches a “word” character “a-</w:t>
-      </w:r>
-      <w:proofErr w:type="gramStart"/>
-      <w:r>
-        <w:t>z,A</w:t>
-      </w:r>
-      <w:proofErr w:type="gramEnd"/>
-      <w:r>
-        <w:t>-Z,_0</w:t>
+        <w:t>\w matches a “word” character “a-z,A-Z,_0</w:t>
       </w:r>
     </w:p>
     <w:p>
@@ -1125,13 +1015,8 @@
         <w:ind w:left="2160"/>
       </w:pPr>
       <w:r>
-        <w:t xml:space="preserve">\w+ matches any string of “word” </w:t>
-      </w:r>
-      <w:proofErr w:type="spellStart"/>
-      <w:r>
-        <w:t>chracters</w:t>
-      </w:r>
-      <w:proofErr w:type="spellEnd"/>
+        <w:t>\w+ matches any string of “word” chracters</w:t>
+      </w:r>
     </w:p>
     <w:p>
       <w:pPr>
@@ -1141,15 +1026,7 @@
         <w:t xml:space="preserve">\W matches a </w:t>
       </w:r>
       <w:r>
-        <w:t xml:space="preserve">Non-word </w:t>
-      </w:r>
-      <w:proofErr w:type="gramStart"/>
-      <w:r>
-        <w:t>character  anything</w:t>
-      </w:r>
-      <w:proofErr w:type="gramEnd"/>
-      <w:r>
-        <w:t xml:space="preserve"> not a-z,</w:t>
+        <w:t>Non-word character  anything not a-z,</w:t>
       </w:r>
       <w:r>
         <w:t xml:space="preserve"> </w:t>
@@ -1174,6 +1051,7 @@
         <w:ind w:left="1440"/>
       </w:pPr>
       <w:r>
+        <w:lastRenderedPageBreak/>
         <w:t>^ - matches the beginning of the search string/line</w:t>
       </w:r>
     </w:p>
@@ -1182,31 +1060,7 @@
         <w:ind w:left="2160"/>
       </w:pPr>
       <w:r>
-        <w:t>“^</w:t>
-      </w:r>
-      <w:proofErr w:type="spellStart"/>
-      <w:r>
-        <w:t>abc</w:t>
-      </w:r>
-      <w:proofErr w:type="spellEnd"/>
-      <w:r>
-        <w:t>” matches “</w:t>
-      </w:r>
-      <w:proofErr w:type="spellStart"/>
-      <w:r>
-        <w:t>abcdef</w:t>
-      </w:r>
-      <w:proofErr w:type="spellEnd"/>
-      <w:r>
-        <w:t>” but not “</w:t>
-      </w:r>
-      <w:proofErr w:type="spellStart"/>
-      <w:r>
-        <w:t>babcdef</w:t>
-      </w:r>
-      <w:proofErr w:type="spellEnd"/>
-      <w:r>
-        <w:t>”</w:t>
+        <w:t>“^abc” matches “abcdef” but not “babcdef”</w:t>
       </w:r>
     </w:p>
     <w:p>
@@ -1250,25 +1104,7 @@
     </w:p>
     <w:p>
       <w:r>
-        <w:t xml:space="preserve">In our </w:t>
-      </w:r>
-      <w:proofErr w:type="gramStart"/>
-      <w:r>
-        <w:t>notes</w:t>
-      </w:r>
-      <w:proofErr w:type="gramEnd"/>
-      <w:r>
-        <w:t xml:space="preserve"> python program, we will use regular expressions to match strings by importing the “re” module, via the “import re” statement.  To find strings we use statements of the form “</w:t>
-      </w:r>
-      <w:proofErr w:type="spellStart"/>
-      <w:proofErr w:type="gramStart"/>
-      <w:r>
-        <w:t>re.search</w:t>
-      </w:r>
-      <w:proofErr w:type="spellEnd"/>
-      <w:proofErr w:type="gramEnd"/>
-      <w:r>
-        <w:t>(</w:t>
+        <w:t>In our notes python program, we will use regular expressions to match strings by importing the “re” module, via the “import re” statement.  To find strings we use statements of the form “re.search(</w:t>
       </w:r>
       <w:r>
         <w:rPr>
@@ -1288,15 +1124,7 @@
         <w:t>string</w:t>
       </w:r>
       <w:r>
-        <w:t>)” or “</w:t>
-      </w:r>
-      <w:proofErr w:type="spellStart"/>
-      <w:r>
-        <w:t>re.find</w:t>
-      </w:r>
-      <w:proofErr w:type="spellEnd"/>
-      <w:r>
-        <w:t>(</w:t>
+        <w:t>)” or “re.find(</w:t>
       </w:r>
       <w:r>
         <w:rPr>
@@ -1352,8 +1180,6 @@
           <w14:ligatures w14:val="none"/>
         </w:rPr>
       </w:pPr>
-      <w:proofErr w:type="spellStart"/>
-      <w:proofErr w:type="gramStart"/>
       <w:r>
         <w:rPr>
           <w:rFonts w:ascii="Courier New" w:eastAsia="Times New Roman" w:hAnsi="Courier New" w:cs="Courier New"/>
@@ -1364,8 +1190,6 @@
         </w:rPr>
         <w:t>re.search</w:t>
       </w:r>
-      <w:proofErr w:type="spellEnd"/>
-      <w:proofErr w:type="gramEnd"/>
       <w:r>
         <w:rPr>
           <w:rFonts w:ascii="Times New Roman" w:eastAsia="Times New Roman" w:hAnsi="Times New Roman" w:cs="Times New Roman"/>
@@ -1580,18 +1404,7 @@
           <w:szCs w:val="24"/>
           <w14:ligatures w14:val="none"/>
         </w:rPr>
-        <w:t xml:space="preserve"> if no position </w:t>
-      </w:r>
-      <w:r>
-        <w:rPr>
-          <w:rFonts w:ascii="Times New Roman" w:eastAsia="Times New Roman" w:hAnsi="Times New Roman" w:cs="Times New Roman"/>
-          <w:kern w:val="0"/>
-          <w:sz w:val="24"/>
-          <w:szCs w:val="24"/>
-          <w14:ligatures w14:val="none"/>
-        </w:rPr>
-        <w:lastRenderedPageBreak/>
-        <w:t>in the string matches the pattern; note that this is different from finding a zero-length match at some point in the string.</w:t>
+        <w:t xml:space="preserve"> if no position in the string matches the pattern; note that this is different from finding a zero-length match at some point in the string.</w:t>
       </w:r>
     </w:p>
     <w:p>
@@ -1605,8 +1418,6 @@
           <w14:ligatures w14:val="none"/>
         </w:rPr>
       </w:pPr>
-      <w:proofErr w:type="spellStart"/>
-      <w:proofErr w:type="gramStart"/>
       <w:r>
         <w:rPr>
           <w:rFonts w:ascii="Courier New" w:eastAsia="Times New Roman" w:hAnsi="Courier New" w:cs="Courier New"/>
@@ -1617,8 +1428,6 @@
         </w:rPr>
         <w:t>re.match</w:t>
       </w:r>
-      <w:proofErr w:type="spellEnd"/>
-      <w:proofErr w:type="gramEnd"/>
       <w:r>
         <w:rPr>
           <w:rFonts w:ascii="Times New Roman" w:eastAsia="Times New Roman" w:hAnsi="Times New Roman" w:cs="Times New Roman"/>
@@ -1884,8 +1693,6 @@
           <w14:ligatures w14:val="none"/>
         </w:rPr>
       </w:pPr>
-      <w:proofErr w:type="spellStart"/>
-      <w:proofErr w:type="gramStart"/>
       <w:r>
         <w:rPr>
           <w:rFonts w:ascii="Courier New" w:eastAsia="Times New Roman" w:hAnsi="Courier New" w:cs="Courier New"/>
@@ -1896,8 +1703,6 @@
         </w:rPr>
         <w:t>re.I</w:t>
       </w:r>
-      <w:proofErr w:type="spellEnd"/>
-      <w:proofErr w:type="gramEnd"/>
     </w:p>
     <w:p>
       <w:pPr>
@@ -1910,8 +1715,6 @@
           <w14:ligatures w14:val="none"/>
         </w:rPr>
       </w:pPr>
-      <w:proofErr w:type="spellStart"/>
-      <w:proofErr w:type="gramStart"/>
       <w:r>
         <w:rPr>
           <w:rFonts w:ascii="Courier New" w:eastAsia="Times New Roman" w:hAnsi="Courier New" w:cs="Courier New"/>
@@ -1922,8 +1725,6 @@
         </w:rPr>
         <w:t>re.IGNORECASE</w:t>
       </w:r>
-      <w:proofErr w:type="spellEnd"/>
-      <w:proofErr w:type="gramEnd"/>
     </w:p>
     <w:p>
       <w:pPr>
@@ -2008,7 +1809,6 @@
         <w:t xml:space="preserve">) also works unless the </w:t>
       </w:r>
       <w:hyperlink r:id="rId9" w:anchor="re.ASCII" w:tooltip="re.ASCII" w:history="1">
-        <w:proofErr w:type="spellStart"/>
         <w:r>
           <w:rPr>
             <w:rFonts w:ascii="Courier New" w:eastAsia="Times New Roman" w:hAnsi="Courier New" w:cs="Courier New"/>
@@ -2021,7 +1821,6 @@
           </w:rPr>
           <w:t>re.ASCII</w:t>
         </w:r>
-        <w:proofErr w:type="spellEnd"/>
       </w:hyperlink>
       <w:r>
         <w:rPr>
@@ -2034,7 +1833,6 @@
         <w:t xml:space="preserve"> flag is used to disable non-ASCII matches. The current locale does not change the effect of this flag unless the </w:t>
       </w:r>
       <w:hyperlink r:id="rId10" w:anchor="re.LOCALE" w:tooltip="re.LOCALE" w:history="1">
-        <w:proofErr w:type="spellStart"/>
         <w:r>
           <w:rPr>
             <w:rFonts w:ascii="Courier New" w:eastAsia="Times New Roman" w:hAnsi="Courier New" w:cs="Courier New"/>
@@ -2047,7 +1845,6 @@
           </w:rPr>
           <w:t>re.LOCALE</w:t>
         </w:r>
-        <w:proofErr w:type="spellEnd"/>
       </w:hyperlink>
       <w:r>
         <w:rPr>
@@ -2059,7 +1856,6 @@
         </w:rPr>
         <w:t xml:space="preserve"> flag is also used. Corresponds to the inline flag </w:t>
       </w:r>
-      <w:proofErr w:type="gramStart"/>
       <w:r>
         <w:rPr>
           <w:rFonts w:ascii="Courier New" w:eastAsia="Times New Roman" w:hAnsi="Courier New" w:cs="Courier New"/>
@@ -2068,18 +1864,7 @@
           <w:szCs w:val="20"/>
           <w14:ligatures w14:val="none"/>
         </w:rPr>
-        <w:t>(?i</w:t>
-      </w:r>
-      <w:proofErr w:type="gramEnd"/>
-      <w:r>
-        <w:rPr>
-          <w:rFonts w:ascii="Courier New" w:eastAsia="Times New Roman" w:hAnsi="Courier New" w:cs="Courier New"/>
-          <w:kern w:val="0"/>
-          <w:sz w:val="20"/>
-          <w:szCs w:val="20"/>
-          <w14:ligatures w14:val="none"/>
-        </w:rPr>
-        <w:t>)</w:t>
+        <w:t>(?i)</w:t>
       </w:r>
       <w:r>
         <w:rPr>
@@ -2137,6 +1922,7 @@
         <w:pStyle w:val="Heading2"/>
       </w:pPr>
       <w:r>
+        <w:lastRenderedPageBreak/>
         <w:t>Program Control</w:t>
       </w:r>
       <w:r>
@@ -2242,37 +2028,12 @@
         <w:pStyle w:val="Heading3"/>
       </w:pPr>
       <w:r>
-        <w:lastRenderedPageBreak/>
         <w:t>Named options, order independent</w:t>
       </w:r>
     </w:p>
     <w:p>
       <w:r>
-        <w:t xml:space="preserve">While quite useful, the standard command line arguments are somewhat limiting.  One has to remember what position they are.  To use subsequent options the first option must be present.  A simple addition is to </w:t>
-      </w:r>
-      <w:proofErr w:type="gramStart"/>
-      <w:r>
-        <w:t>use  flagged</w:t>
-      </w:r>
-      <w:proofErr w:type="gramEnd"/>
-      <w:r>
-        <w:t xml:space="preserve"> or named options.  By preceding the value with a flag </w:t>
-      </w:r>
-      <w:proofErr w:type="gramStart"/>
-      <w:r>
-        <w:t>e.g.</w:t>
-      </w:r>
-      <w:proofErr w:type="gramEnd"/>
-      <w:r>
-        <w:t xml:space="preserve"> “-f” to indicate the option such as “-f” for “file name” provides a lot of flexibility.  Options can be in </w:t>
-      </w:r>
-      <w:proofErr w:type="gramStart"/>
-      <w:r>
-        <w:t>any  order</w:t>
-      </w:r>
-      <w:proofErr w:type="gramEnd"/>
-      <w:r>
-        <w:t>.  Options do not require previous options to be present.   Our example is simplified by supporting only flagged options where the general case would allow a mixture of flagged and un-flagged options.</w:t>
+        <w:t>While quite useful, the standard command line arguments are somewhat limiting.  One has to remember what position they are.  To use subsequent options the first option must be present.  A simple addition is to use  flagged or named options.  By preceding the value with a flag e.g. “-f” to indicate the option such as “-f” for “file name” provides a lot of flexibility.  Options can be in any  order.  Options do not require previous options to be present.   Our example is simplified by supporting only flagged options where the general case would allow a mixture of flagged and un-flagged options.</w:t>
       </w:r>
     </w:p>
     <w:p>
@@ -2369,7 +2130,7 @@
         <w:rPr>
           <w:noProof/>
         </w:rPr>
-        <w:t>7/23/2023</w:t>
+        <w:t>7/24/2023</w:t>
       </w:r>
     </w:fldSimple>
     <w:r>
@@ -2587,6 +2348,92 @@
     </w:lvl>
   </w:abstractNum>
   <w:abstractNum w:abstractNumId="2" w15:restartNumberingAfterBreak="0">
+    <w:nsid w:val="1C885562"/>
+    <w:multiLevelType w:val="multilevel"/>
+    <w:tmpl w:val="0409001D"/>
+    <w:lvl w:ilvl="0">
+      <w:start w:val="1"/>
+      <w:numFmt w:val="decimal"/>
+      <w:lvlText w:val="%1)"/>
+      <w:lvlJc w:val="left"/>
+      <w:pPr>
+        <w:ind w:left="1080" w:hanging="360"/>
+      </w:pPr>
+    </w:lvl>
+    <w:lvl w:ilvl="1">
+      <w:start w:val="1"/>
+      <w:numFmt w:val="lowerLetter"/>
+      <w:lvlText w:val="%2)"/>
+      <w:lvlJc w:val="left"/>
+      <w:pPr>
+        <w:ind w:left="1440" w:hanging="360"/>
+      </w:pPr>
+    </w:lvl>
+    <w:lvl w:ilvl="2">
+      <w:start w:val="1"/>
+      <w:numFmt w:val="lowerRoman"/>
+      <w:lvlText w:val="%3)"/>
+      <w:lvlJc w:val="left"/>
+      <w:pPr>
+        <w:ind w:left="1800" w:hanging="360"/>
+      </w:pPr>
+    </w:lvl>
+    <w:lvl w:ilvl="3">
+      <w:start w:val="1"/>
+      <w:numFmt w:val="decimal"/>
+      <w:lvlText w:val="(%4)"/>
+      <w:lvlJc w:val="left"/>
+      <w:pPr>
+        <w:ind w:left="2160" w:hanging="360"/>
+      </w:pPr>
+    </w:lvl>
+    <w:lvl w:ilvl="4">
+      <w:start w:val="1"/>
+      <w:numFmt w:val="lowerLetter"/>
+      <w:lvlText w:val="(%5)"/>
+      <w:lvlJc w:val="left"/>
+      <w:pPr>
+        <w:ind w:left="2520" w:hanging="360"/>
+      </w:pPr>
+    </w:lvl>
+    <w:lvl w:ilvl="5">
+      <w:start w:val="1"/>
+      <w:numFmt w:val="lowerRoman"/>
+      <w:lvlText w:val="(%6)"/>
+      <w:lvlJc w:val="left"/>
+      <w:pPr>
+        <w:ind w:left="2880" w:hanging="360"/>
+      </w:pPr>
+    </w:lvl>
+    <w:lvl w:ilvl="6">
+      <w:start w:val="1"/>
+      <w:numFmt w:val="decimal"/>
+      <w:lvlText w:val="%7."/>
+      <w:lvlJc w:val="left"/>
+      <w:pPr>
+        <w:ind w:left="3240" w:hanging="360"/>
+      </w:pPr>
+    </w:lvl>
+    <w:lvl w:ilvl="7">
+      <w:start w:val="1"/>
+      <w:numFmt w:val="lowerLetter"/>
+      <w:lvlText w:val="%8."/>
+      <w:lvlJc w:val="left"/>
+      <w:pPr>
+        <w:ind w:left="3600" w:hanging="360"/>
+      </w:pPr>
+    </w:lvl>
+    <w:lvl w:ilvl="8">
+      <w:start w:val="1"/>
+      <w:numFmt w:val="lowerRoman"/>
+      <w:lvlText w:val="%9."/>
+      <w:lvlJc w:val="left"/>
+      <w:pPr>
+        <w:ind w:left="3960" w:hanging="360"/>
+      </w:pPr>
+    </w:lvl>
+  </w:abstractNum>
+  <w:abstractNum w:abstractNumId="3" w15:restartNumberingAfterBreak="0">
     <w:nsid w:val="1DB14FBD"/>
     <w:multiLevelType w:val="hybridMultilevel"/>
     <w:tmpl w:val="78F830BE"/>
@@ -2699,7 +2546,7 @@
       </w:rPr>
     </w:lvl>
   </w:abstractNum>
-  <w:abstractNum w:abstractNumId="3" w15:restartNumberingAfterBreak="0">
+  <w:abstractNum w:abstractNumId="4" w15:restartNumberingAfterBreak="0">
     <w:nsid w:val="321E5A99"/>
     <w:multiLevelType w:val="hybridMultilevel"/>
     <w:tmpl w:val="62C0F028"/>
@@ -2788,7 +2635,120 @@
       </w:pPr>
     </w:lvl>
   </w:abstractNum>
-  <w:abstractNum w:abstractNumId="4" w15:restartNumberingAfterBreak="0">
+  <w:abstractNum w:abstractNumId="5" w15:restartNumberingAfterBreak="0">
+    <w:nsid w:val="39E30BB3"/>
+    <w:multiLevelType w:val="hybridMultilevel"/>
+    <w:tmpl w:val="5906C296"/>
+    <w:lvl w:ilvl="0" w:tplc="04090001">
+      <w:start w:val="1"/>
+      <w:numFmt w:val="bullet"/>
+      <w:lvlText w:val=""/>
+      <w:lvlJc w:val="left"/>
+      <w:pPr>
+        <w:ind w:left="720" w:hanging="360"/>
+      </w:pPr>
+      <w:rPr>
+        <w:rFonts w:ascii="Symbol" w:hAnsi="Symbol" w:hint="default"/>
+      </w:rPr>
+    </w:lvl>
+    <w:lvl w:ilvl="1" w:tplc="04090003">
+      <w:start w:val="1"/>
+      <w:numFmt w:val="bullet"/>
+      <w:lvlText w:val="o"/>
+      <w:lvlJc w:val="left"/>
+      <w:pPr>
+        <w:ind w:left="1440" w:hanging="360"/>
+      </w:pPr>
+      <w:rPr>
+        <w:rFonts w:ascii="Courier New" w:hAnsi="Courier New" w:cs="Courier New" w:hint="default"/>
+      </w:rPr>
+    </w:lvl>
+    <w:lvl w:ilvl="2" w:tplc="04090005" w:tentative="1">
+      <w:start w:val="1"/>
+      <w:numFmt w:val="bullet"/>
+      <w:lvlText w:val=""/>
+      <w:lvlJc w:val="left"/>
+      <w:pPr>
+        <w:ind w:left="2160" w:hanging="360"/>
+      </w:pPr>
+      <w:rPr>
+        <w:rFonts w:ascii="Wingdings" w:hAnsi="Wingdings" w:hint="default"/>
+      </w:rPr>
+    </w:lvl>
+    <w:lvl w:ilvl="3" w:tplc="04090001" w:tentative="1">
+      <w:start w:val="1"/>
+      <w:numFmt w:val="bullet"/>
+      <w:lvlText w:val=""/>
+      <w:lvlJc w:val="left"/>
+      <w:pPr>
+        <w:ind w:left="2880" w:hanging="360"/>
+      </w:pPr>
+      <w:rPr>
+        <w:rFonts w:ascii="Symbol" w:hAnsi="Symbol" w:hint="default"/>
+      </w:rPr>
+    </w:lvl>
+    <w:lvl w:ilvl="4" w:tplc="04090003" w:tentative="1">
+      <w:start w:val="1"/>
+      <w:numFmt w:val="bullet"/>
+      <w:lvlText w:val="o"/>
+      <w:lvlJc w:val="left"/>
+      <w:pPr>
+        <w:ind w:left="3600" w:hanging="360"/>
+      </w:pPr>
+      <w:rPr>
+        <w:rFonts w:ascii="Courier New" w:hAnsi="Courier New" w:cs="Courier New" w:hint="default"/>
+      </w:rPr>
+    </w:lvl>
+    <w:lvl w:ilvl="5" w:tplc="04090005" w:tentative="1">
+      <w:start w:val="1"/>
+      <w:numFmt w:val="bullet"/>
+      <w:lvlText w:val=""/>
+      <w:lvlJc w:val="left"/>
+      <w:pPr>
+        <w:ind w:left="4320" w:hanging="360"/>
+      </w:pPr>
+      <w:rPr>
+        <w:rFonts w:ascii="Wingdings" w:hAnsi="Wingdings" w:hint="default"/>
+      </w:rPr>
+    </w:lvl>
+    <w:lvl w:ilvl="6" w:tplc="04090001" w:tentative="1">
+      <w:start w:val="1"/>
+      <w:numFmt w:val="bullet"/>
+      <w:lvlText w:val=""/>
+      <w:lvlJc w:val="left"/>
+      <w:pPr>
+        <w:ind w:left="5040" w:hanging="360"/>
+      </w:pPr>
+      <w:rPr>
+        <w:rFonts w:ascii="Symbol" w:hAnsi="Symbol" w:hint="default"/>
+      </w:rPr>
+    </w:lvl>
+    <w:lvl w:ilvl="7" w:tplc="04090003" w:tentative="1">
+      <w:start w:val="1"/>
+      <w:numFmt w:val="bullet"/>
+      <w:lvlText w:val="o"/>
+      <w:lvlJc w:val="left"/>
+      <w:pPr>
+        <w:ind w:left="5760" w:hanging="360"/>
+      </w:pPr>
+      <w:rPr>
+        <w:rFonts w:ascii="Courier New" w:hAnsi="Courier New" w:cs="Courier New" w:hint="default"/>
+      </w:rPr>
+    </w:lvl>
+    <w:lvl w:ilvl="8" w:tplc="04090005" w:tentative="1">
+      <w:start w:val="1"/>
+      <w:numFmt w:val="bullet"/>
+      <w:lvlText w:val=""/>
+      <w:lvlJc w:val="left"/>
+      <w:pPr>
+        <w:ind w:left="6480" w:hanging="360"/>
+      </w:pPr>
+      <w:rPr>
+        <w:rFonts w:ascii="Wingdings" w:hAnsi="Wingdings" w:hint="default"/>
+      </w:rPr>
+    </w:lvl>
+  </w:abstractNum>
+  <w:abstractNum w:abstractNumId="6" w15:restartNumberingAfterBreak="0">
     <w:nsid w:val="3FCD6D24"/>
     <w:multiLevelType w:val="hybridMultilevel"/>
     <w:tmpl w:val="23C48F8A"/>
@@ -2874,7 +2834,7 @@
       </w:pPr>
     </w:lvl>
   </w:abstractNum>
-  <w:abstractNum w:abstractNumId="5" w15:restartNumberingAfterBreak="0">
+  <w:abstractNum w:abstractNumId="7" w15:restartNumberingAfterBreak="0">
     <w:nsid w:val="427012A9"/>
     <w:multiLevelType w:val="hybridMultilevel"/>
     <w:tmpl w:val="2090B794"/>
@@ -2987,7 +2947,7 @@
       </w:rPr>
     </w:lvl>
   </w:abstractNum>
-  <w:abstractNum w:abstractNumId="6" w15:restartNumberingAfterBreak="0">
+  <w:abstractNum w:abstractNumId="8" w15:restartNumberingAfterBreak="0">
     <w:nsid w:val="4C577C41"/>
     <w:multiLevelType w:val="hybridMultilevel"/>
     <w:tmpl w:val="4926C16E"/>
@@ -3100,7 +3060,7 @@
       </w:rPr>
     </w:lvl>
   </w:abstractNum>
-  <w:abstractNum w:abstractNumId="7" w15:restartNumberingAfterBreak="0">
+  <w:abstractNum w:abstractNumId="9" w15:restartNumberingAfterBreak="0">
     <w:nsid w:val="55C7778E"/>
     <w:multiLevelType w:val="hybridMultilevel"/>
     <w:tmpl w:val="B9B4B1E2"/>
@@ -3187,7 +3147,7 @@
       </w:pPr>
     </w:lvl>
   </w:abstractNum>
-  <w:abstractNum w:abstractNumId="8" w15:restartNumberingAfterBreak="0">
+  <w:abstractNum w:abstractNumId="10" w15:restartNumberingAfterBreak="0">
     <w:nsid w:val="59875BE8"/>
     <w:multiLevelType w:val="hybridMultilevel"/>
     <w:tmpl w:val="9FB2FF5C"/>
@@ -3300,7 +3260,7 @@
       </w:rPr>
     </w:lvl>
   </w:abstractNum>
-  <w:abstractNum w:abstractNumId="9" w15:restartNumberingAfterBreak="0">
+  <w:abstractNum w:abstractNumId="11" w15:restartNumberingAfterBreak="0">
     <w:nsid w:val="5B965230"/>
     <w:multiLevelType w:val="hybridMultilevel"/>
     <w:tmpl w:val="A0CA0434"/>
@@ -3389,7 +3349,7 @@
       </w:pPr>
     </w:lvl>
   </w:abstractNum>
-  <w:abstractNum w:abstractNumId="10" w15:restartNumberingAfterBreak="0">
+  <w:abstractNum w:abstractNumId="12" w15:restartNumberingAfterBreak="0">
     <w:nsid w:val="5FAB6D8B"/>
     <w:multiLevelType w:val="hybridMultilevel"/>
     <w:tmpl w:val="95404440"/>
@@ -3502,7 +3462,7 @@
       </w:rPr>
     </w:lvl>
   </w:abstractNum>
-  <w:abstractNum w:abstractNumId="11" w15:restartNumberingAfterBreak="0">
+  <w:abstractNum w:abstractNumId="13" w15:restartNumberingAfterBreak="0">
     <w:nsid w:val="7E322729"/>
     <w:multiLevelType w:val="hybridMultilevel"/>
     <w:tmpl w:val="F9B64B66"/>
@@ -3512,7 +3472,7 @@
       <w:lvlText w:val=""/>
       <w:lvlJc w:val="left"/>
       <w:pPr>
-        <w:ind w:left="720" w:hanging="360"/>
+        <w:ind w:left="1080" w:hanging="360"/>
       </w:pPr>
       <w:rPr>
         <w:rFonts w:ascii="Symbol" w:hAnsi="Symbol" w:hint="default"/>
@@ -3524,7 +3484,7 @@
       <w:lvlText w:val="o"/>
       <w:lvlJc w:val="left"/>
       <w:pPr>
-        <w:ind w:left="1440" w:hanging="360"/>
+        <w:ind w:left="1800" w:hanging="360"/>
       </w:pPr>
       <w:rPr>
         <w:rFonts w:ascii="Courier New" w:hAnsi="Courier New" w:cs="Courier New" w:hint="default"/>
@@ -3536,7 +3496,7 @@
       <w:lvlText w:val=""/>
       <w:lvlJc w:val="left"/>
       <w:pPr>
-        <w:ind w:left="2160" w:hanging="360"/>
+        <w:ind w:left="2520" w:hanging="360"/>
       </w:pPr>
       <w:rPr>
         <w:rFonts w:ascii="Wingdings" w:hAnsi="Wingdings" w:hint="default"/>
@@ -3548,7 +3508,7 @@
       <w:lvlText w:val=""/>
       <w:lvlJc w:val="left"/>
       <w:pPr>
-        <w:ind w:left="2880" w:hanging="360"/>
+        <w:ind w:left="3240" w:hanging="360"/>
       </w:pPr>
       <w:rPr>
         <w:rFonts w:ascii="Symbol" w:hAnsi="Symbol" w:hint="default"/>
@@ -3560,7 +3520,7 @@
       <w:lvlText w:val="o"/>
       <w:lvlJc w:val="left"/>
       <w:pPr>
-        <w:ind w:left="3600" w:hanging="360"/>
+        <w:ind w:left="3960" w:hanging="360"/>
       </w:pPr>
       <w:rPr>
         <w:rFonts w:ascii="Courier New" w:hAnsi="Courier New" w:cs="Courier New" w:hint="default"/>
@@ -3572,7 +3532,7 @@
       <w:lvlText w:val=""/>
       <w:lvlJc w:val="left"/>
       <w:pPr>
-        <w:ind w:left="4320" w:hanging="360"/>
+        <w:ind w:left="4680" w:hanging="360"/>
       </w:pPr>
       <w:rPr>
         <w:rFonts w:ascii="Wingdings" w:hAnsi="Wingdings" w:hint="default"/>
@@ -3584,7 +3544,7 @@
       <w:lvlText w:val=""/>
       <w:lvlJc w:val="left"/>
       <w:pPr>
-        <w:ind w:left="5040" w:hanging="360"/>
+        <w:ind w:left="5400" w:hanging="360"/>
       </w:pPr>
       <w:rPr>
         <w:rFonts w:ascii="Symbol" w:hAnsi="Symbol" w:hint="default"/>
@@ -3596,7 +3556,7 @@
       <w:lvlText w:val="o"/>
       <w:lvlJc w:val="left"/>
       <w:pPr>
-        <w:ind w:left="5760" w:hanging="360"/>
+        <w:ind w:left="6120" w:hanging="360"/>
       </w:pPr>
       <w:rPr>
         <w:rFonts w:ascii="Courier New" w:hAnsi="Courier New" w:cs="Courier New" w:hint="default"/>
@@ -3608,7 +3568,7 @@
       <w:lvlText w:val=""/>
       <w:lvlJc w:val="left"/>
       <w:pPr>
-        <w:ind w:left="6480" w:hanging="360"/>
+        <w:ind w:left="6840" w:hanging="360"/>
       </w:pPr>
       <w:rPr>
         <w:rFonts w:ascii="Wingdings" w:hAnsi="Wingdings" w:hint="default"/>
@@ -3619,55 +3579,61 @@
     <w:abstractNumId w:val="1"/>
   </w:num>
   <w:num w:numId="2" w16cid:durableId="235865967">
+    <w:abstractNumId w:val="10"/>
+  </w:num>
+  <w:num w:numId="3" w16cid:durableId="1743672461">
+    <w:abstractNumId w:val="11"/>
+  </w:num>
+  <w:num w:numId="4" w16cid:durableId="573126110">
+    <w:abstractNumId w:val="6"/>
+  </w:num>
+  <w:num w:numId="5" w16cid:durableId="1977954725">
     <w:abstractNumId w:val="8"/>
   </w:num>
-  <w:num w:numId="3" w16cid:durableId="1743672461">
-    <w:abstractNumId w:val="9"/>
-  </w:num>
-  <w:num w:numId="4" w16cid:durableId="573126110">
+  <w:num w:numId="6" w16cid:durableId="1576627251">
     <w:abstractNumId w:val="4"/>
   </w:num>
-  <w:num w:numId="5" w16cid:durableId="1977954725">
-    <w:abstractNumId w:val="6"/>
+  <w:num w:numId="7" w16cid:durableId="1344937266">
+    <w:abstractNumId w:val="7"/>
   </w:num>
-  <w:num w:numId="6" w16cid:durableId="1576627251">
+  <w:num w:numId="8" w16cid:durableId="332345851">
     <w:abstractNumId w:val="3"/>
   </w:num>
-  <w:num w:numId="7" w16cid:durableId="1344937266">
-    <w:abstractNumId w:val="5"/>
-  </w:num>
-  <w:num w:numId="8" w16cid:durableId="332345851">
-    <w:abstractNumId w:val="2"/>
-  </w:num>
   <w:num w:numId="9" w16cid:durableId="1705472851">
-    <w:abstractNumId w:val="11"/>
+    <w:abstractNumId w:val="13"/>
   </w:num>
   <w:num w:numId="10" w16cid:durableId="1856647043">
-    <w:abstractNumId w:val="10"/>
+    <w:abstractNumId w:val="12"/>
   </w:num>
   <w:num w:numId="11" w16cid:durableId="25566963">
     <w:abstractNumId w:val="0"/>
   </w:num>
   <w:num w:numId="12" w16cid:durableId="809909450">
-    <w:abstractNumId w:val="7"/>
+    <w:abstractNumId w:val="9"/>
   </w:num>
   <w:num w:numId="13" w16cid:durableId="829831117">
-    <w:abstractNumId w:val="7"/>
+    <w:abstractNumId w:val="9"/>
     <w:lvlOverride w:ilvl="0">
       <w:startOverride w:val="1"/>
     </w:lvlOverride>
   </w:num>
   <w:num w:numId="14" w16cid:durableId="1315066972">
-    <w:abstractNumId w:val="7"/>
+    <w:abstractNumId w:val="9"/>
     <w:lvlOverride w:ilvl="0">
       <w:startOverride w:val="1"/>
     </w:lvlOverride>
   </w:num>
   <w:num w:numId="15" w16cid:durableId="1857847029">
-    <w:abstractNumId w:val="7"/>
+    <w:abstractNumId w:val="9"/>
     <w:lvlOverride w:ilvl="0">
       <w:startOverride w:val="1"/>
     </w:lvlOverride>
+  </w:num>
+  <w:num w:numId="16" w16cid:durableId="811293372">
+    <w:abstractNumId w:val="5"/>
+  </w:num>
+  <w:num w:numId="17" w16cid:durableId="1679043490">
+    <w:abstractNumId w:val="2"/>
   </w:num>
 </w:numbering>
 </file>

</xml_diff>